<commit_message>
Update 5 August 2016
</commit_message>
<xml_diff>
--- a/SMART-PRESCRIPTION-APPLICATION [Proposal].docx
+++ b/SMART-PRESCRIPTION-APPLICATION [Proposal].docx
@@ -11,10 +11,9 @@
     </w:p>
     <w:p>
       <w:pPr>
-        <w:spacing w:after="0" w:line="240" w:lineRule="auto"/>
         <w:jc w:val="center"/>
         <w:rPr>
-          <w:rFonts w:ascii="Times New Roman" w:hAnsi="Times New Roman" w:cs="Times New Roman"/>
+          <w:rFonts w:ascii="Times New Roman" w:hAnsi="Times New Roman"/>
           <w:b/>
           <w:bCs/>
           <w:sz w:val="72"/>
@@ -23,7 +22,7 @@
       </w:pPr>
       <w:r>
         <w:rPr>
-          <w:rFonts w:ascii="Times New Roman" w:eastAsia="Times New Roman" w:hAnsi="Times New Roman" w:cs="Times New Roman"/>
+          <w:rFonts w:ascii="Times New Roman" w:hAnsi="Times New Roman"/>
           <w:b/>
           <w:bCs/>
           <w:sz w:val="72"/>
@@ -34,68 +33,63 @@
     </w:p>
     <w:p>
       <w:pPr>
-        <w:spacing w:after="0" w:line="240" w:lineRule="auto"/>
+        <w:rPr>
+          <w:rFonts w:ascii="Times New Roman" w:hAnsi="Times New Roman"/>
+          <w:sz w:val="40"/>
+          <w:szCs w:val="40"/>
+        </w:rPr>
+      </w:pPr>
+    </w:p>
+    <w:p>
+      <w:pPr>
         <w:jc w:val="center"/>
         <w:rPr>
-          <w:rFonts w:ascii="Times New Roman" w:hAnsi="Times New Roman" w:cs="Times New Roman"/>
+          <w:rFonts w:ascii="Times New Roman" w:hAnsi="Times New Roman"/>
+          <w:bCs/>
+          <w:szCs w:val="28"/>
+        </w:rPr>
+      </w:pPr>
+      <w:r>
+        <w:rPr>
+          <w:rFonts w:ascii="Times New Roman" w:hAnsi="Times New Roman"/>
+          <w:bCs/>
           <w:sz w:val="44"/>
           <w:szCs w:val="44"/>
         </w:rPr>
-      </w:pPr>
-    </w:p>
-    <w:p>
-      <w:pPr>
-        <w:spacing w:after="0" w:line="240" w:lineRule="auto"/>
-        <w:rPr>
-          <w:rFonts w:ascii="Times New Roman" w:hAnsi="Times New Roman" w:cs="Times New Roman"/>
-          <w:sz w:val="44"/>
-          <w:szCs w:val="44"/>
-        </w:rPr>
-      </w:pPr>
-    </w:p>
-    <w:p>
-      <w:pPr>
-        <w:spacing w:after="0" w:line="240" w:lineRule="auto"/>
+        <w:t>Project Proposal</w:t>
+      </w:r>
+    </w:p>
+    <w:p>
+      <w:pPr>
         <w:jc w:val="center"/>
         <w:rPr>
-          <w:rFonts w:ascii="Times New Roman" w:hAnsi="Times New Roman" w:cs="Times New Roman"/>
-          <w:sz w:val="40"/>
-          <w:szCs w:val="40"/>
-        </w:rPr>
-      </w:pPr>
-      <w:r>
-        <w:rPr>
-          <w:rFonts w:ascii="Times New Roman" w:eastAsia="Times New Roman" w:hAnsi="Times New Roman" w:cs="Times New Roman"/>
-          <w:sz w:val="40"/>
-          <w:szCs w:val="40"/>
-        </w:rPr>
-        <w:t>Project Proposal</w:t>
-      </w:r>
-    </w:p>
-    <w:p>
-      <w:pPr>
-        <w:spacing w:after="0" w:line="240" w:lineRule="auto"/>
+          <w:rFonts w:ascii="Times New Roman" w:hAnsi="Times New Roman"/>
+          <w:sz w:val="28"/>
+        </w:rPr>
+      </w:pPr>
+    </w:p>
+    <w:p>
+      <w:pPr>
         <w:jc w:val="center"/>
         <w:rPr>
-          <w:rFonts w:ascii="Times New Roman" w:hAnsi="Times New Roman" w:cs="Times New Roman"/>
-          <w:sz w:val="44"/>
-          <w:szCs w:val="44"/>
-        </w:rPr>
-      </w:pPr>
-    </w:p>
-    <w:p>
-      <w:pPr>
-        <w:spacing w:after="0" w:line="240" w:lineRule="auto"/>
+          <w:rFonts w:ascii="Times New Roman" w:hAnsi="Times New Roman"/>
+          <w:sz w:val="32"/>
+          <w:szCs w:val="32"/>
+        </w:rPr>
+      </w:pPr>
+    </w:p>
+    <w:p>
+      <w:pPr>
         <w:jc w:val="center"/>
         <w:rPr>
-          <w:rFonts w:ascii="Times New Roman" w:hAnsi="Times New Roman" w:cs="Times New Roman"/>
+          <w:rFonts w:ascii="Times New Roman" w:hAnsi="Times New Roman"/>
           <w:sz w:val="36"/>
           <w:szCs w:val="36"/>
         </w:rPr>
       </w:pPr>
       <w:r>
         <w:rPr>
-          <w:rFonts w:ascii="Times New Roman" w:eastAsia="Times New Roman" w:hAnsi="Times New Roman" w:cs="Times New Roman"/>
+          <w:rFonts w:ascii="Times New Roman" w:hAnsi="Times New Roman"/>
           <w:sz w:val="36"/>
           <w:szCs w:val="36"/>
         </w:rPr>
@@ -104,414 +98,312 @@
     </w:p>
     <w:p>
       <w:pPr>
-        <w:spacing w:after="0" w:line="240" w:lineRule="auto"/>
         <w:jc w:val="center"/>
         <w:rPr>
-          <w:rFonts w:ascii="Times New Roman" w:hAnsi="Times New Roman" w:cs="Times New Roman"/>
+          <w:rFonts w:ascii="Times New Roman" w:hAnsi="Times New Roman"/>
+          <w:sz w:val="32"/>
+          <w:szCs w:val="32"/>
+        </w:rPr>
+      </w:pPr>
+    </w:p>
+    <w:p>
+      <w:pPr>
+        <w:ind w:left="720" w:firstLine="720"/>
+        <w:rPr>
+          <w:rFonts w:ascii="Times New Roman" w:hAnsi="Times New Roman"/>
+          <w:bCs/>
           <w:sz w:val="36"/>
           <w:szCs w:val="36"/>
         </w:rPr>
       </w:pPr>
-    </w:p>
-    <w:p>
-      <w:pPr>
-        <w:spacing w:after="0" w:line="240" w:lineRule="auto"/>
-        <w:jc w:val="center"/>
-        <w:rPr>
-          <w:rFonts w:ascii="Times New Roman" w:hAnsi="Times New Roman" w:cs="Times New Roman"/>
+      <w:r>
+        <w:rPr>
+          <w:rFonts w:ascii="Times New Roman" w:hAnsi="Times New Roman"/>
+          <w:bCs/>
           <w:sz w:val="36"/>
           <w:szCs w:val="36"/>
         </w:rPr>
-      </w:pPr>
-    </w:p>
-    <w:p>
-      <w:pPr>
-        <w:spacing w:after="0" w:line="240" w:lineRule="auto"/>
-        <w:jc w:val="center"/>
-        <w:rPr>
-          <w:rFonts w:ascii="Times New Roman" w:hAnsi="Times New Roman" w:cs="Times New Roman"/>
+        <w:t xml:space="preserve">Mr. Natthakan </w:t>
+      </w:r>
+      <w:r>
+        <w:rPr>
+          <w:rFonts w:ascii="Times New Roman" w:hAnsi="Times New Roman"/>
+          <w:bCs/>
           <w:sz w:val="36"/>
           <w:szCs w:val="36"/>
         </w:rPr>
-      </w:pPr>
-    </w:p>
-    <w:p>
-      <w:pPr>
-        <w:spacing w:after="0" w:line="240" w:lineRule="auto"/>
+        <w:tab/>
+        <w:t xml:space="preserve">Kaeokanpai </w:t>
+      </w:r>
+      <w:r>
+        <w:rPr>
+          <w:rFonts w:ascii="Times New Roman" w:hAnsi="Times New Roman"/>
+          <w:bCs/>
+          <w:sz w:val="36"/>
+          <w:szCs w:val="36"/>
+        </w:rPr>
+        <w:tab/>
+        <w:t>552115020</w:t>
+      </w:r>
+    </w:p>
+    <w:p>
+      <w:pPr>
+        <w:ind w:left="720" w:firstLine="720"/>
+        <w:rPr>
+          <w:rFonts w:ascii="Times New Roman" w:hAnsi="Times New Roman"/>
+          <w:bCs/>
+          <w:sz w:val="36"/>
+          <w:szCs w:val="36"/>
+        </w:rPr>
+      </w:pPr>
+      <w:r>
+        <w:rPr>
+          <w:rFonts w:ascii="Times New Roman" w:hAnsi="Times New Roman"/>
+          <w:bCs/>
+          <w:sz w:val="36"/>
+          <w:szCs w:val="36"/>
+        </w:rPr>
+        <w:t xml:space="preserve">Mr. Phithiwat   </w:t>
+      </w:r>
+      <w:r>
+        <w:rPr>
+          <w:rFonts w:ascii="Times New Roman" w:hAnsi="Times New Roman"/>
+          <w:bCs/>
+          <w:sz w:val="36"/>
+          <w:szCs w:val="36"/>
+        </w:rPr>
+        <w:tab/>
+        <w:t>Sitthitun    </w:t>
+      </w:r>
+      <w:r>
+        <w:rPr>
+          <w:rFonts w:ascii="Times New Roman" w:hAnsi="Times New Roman"/>
+          <w:bCs/>
+          <w:sz w:val="36"/>
+          <w:szCs w:val="36"/>
+        </w:rPr>
+        <w:tab/>
+        <w:t>552115051</w:t>
+      </w:r>
+    </w:p>
+    <w:p>
+      <w:pPr>
         <w:jc w:val="center"/>
         <w:rPr>
-          <w:rFonts w:ascii="Times New Roman" w:hAnsi="Times New Roman" w:cs="Times New Roman"/>
+          <w:rFonts w:ascii="Times New Roman" w:hAnsi="Times New Roman"/>
+          <w:b/>
+          <w:sz w:val="28"/>
+          <w:szCs w:val="28"/>
+        </w:rPr>
+      </w:pPr>
+    </w:p>
+    <w:p>
+      <w:pPr>
+        <w:jc w:val="center"/>
+        <w:rPr>
+          <w:rFonts w:ascii="Times New Roman" w:hAnsi="Times New Roman"/>
+          <w:sz w:val="32"/>
+          <w:szCs w:val="32"/>
+        </w:rPr>
+      </w:pPr>
+    </w:p>
+    <w:p>
+      <w:pPr>
+        <w:jc w:val="center"/>
+        <w:rPr>
+          <w:rFonts w:ascii="Times New Roman" w:hAnsi="Times New Roman"/>
+          <w:sz w:val="36"/>
+          <w:szCs w:val="36"/>
+        </w:rPr>
+      </w:pPr>
+      <w:r>
+        <w:rPr>
+          <w:rFonts w:ascii="Times New Roman" w:hAnsi="Times New Roman"/>
+          <w:sz w:val="36"/>
+          <w:szCs w:val="36"/>
+        </w:rPr>
+        <w:t>Department of Software Engineering</w:t>
+      </w:r>
+    </w:p>
+    <w:p>
+      <w:pPr>
+        <w:jc w:val="center"/>
+        <w:rPr>
+          <w:rFonts w:ascii="Times New Roman" w:hAnsi="Times New Roman"/>
+          <w:sz w:val="36"/>
+          <w:szCs w:val="36"/>
+        </w:rPr>
+      </w:pPr>
+      <w:r>
+        <w:rPr>
+          <w:rFonts w:ascii="Times New Roman" w:hAnsi="Times New Roman"/>
+          <w:sz w:val="36"/>
+          <w:szCs w:val="36"/>
+        </w:rPr>
+        <w:t>College of Arts, Media and Technology</w:t>
+      </w:r>
+    </w:p>
+    <w:p>
+      <w:pPr>
+        <w:jc w:val="center"/>
+        <w:rPr>
+          <w:rFonts w:ascii="Times New Roman" w:hAnsi="Times New Roman"/>
+          <w:sz w:val="36"/>
+          <w:szCs w:val="36"/>
+        </w:rPr>
+      </w:pPr>
+      <w:r>
+        <w:rPr>
+          <w:rFonts w:ascii="Times New Roman" w:hAnsi="Times New Roman"/>
+          <w:sz w:val="36"/>
+          <w:szCs w:val="36"/>
+        </w:rPr>
+        <w:t>Chiang Mai University</w:t>
+      </w:r>
+    </w:p>
+    <w:p>
+      <w:pPr>
+        <w:jc w:val="center"/>
+        <w:rPr>
+          <w:rFonts w:ascii="Times New Roman" w:hAnsi="Times New Roman"/>
+          <w:sz w:val="28"/>
+          <w:szCs w:val="28"/>
+        </w:rPr>
+      </w:pPr>
+    </w:p>
+    <w:p>
+      <w:pPr>
+        <w:jc w:val="center"/>
+        <w:rPr>
+          <w:rFonts w:ascii="Times New Roman" w:hAnsi="Times New Roman"/>
+          <w:sz w:val="28"/>
+        </w:rPr>
+      </w:pPr>
+    </w:p>
+    <w:p>
+      <w:pPr>
+        <w:jc w:val="center"/>
+        <w:rPr>
+          <w:rFonts w:ascii="Times New Roman" w:hAnsi="Times New Roman"/>
+          <w:sz w:val="36"/>
+          <w:szCs w:val="36"/>
+        </w:rPr>
+      </w:pPr>
+      <w:r>
+        <w:rPr>
+          <w:rFonts w:ascii="Times New Roman" w:hAnsi="Times New Roman"/>
+          <w:sz w:val="36"/>
+          <w:szCs w:val="36"/>
+        </w:rPr>
+        <w:t>Project Advisor</w:t>
+      </w:r>
+    </w:p>
+    <w:p>
+      <w:pPr>
+        <w:jc w:val="center"/>
+        <w:rPr>
+          <w:rFonts w:ascii="Times New Roman" w:hAnsi="Times New Roman"/>
+          <w:sz w:val="32"/>
+          <w:szCs w:val="32"/>
+        </w:rPr>
+      </w:pPr>
+    </w:p>
+    <w:p>
+      <w:pPr>
+        <w:jc w:val="center"/>
+        <w:rPr>
+          <w:rFonts w:ascii="Times New Roman" w:hAnsi="Times New Roman"/>
+          <w:sz w:val="20"/>
+          <w:szCs w:val="20"/>
+        </w:rPr>
+      </w:pPr>
+    </w:p>
+    <w:p>
+      <w:pPr>
+        <w:jc w:val="center"/>
+        <w:rPr>
+          <w:rFonts w:ascii="Times New Roman" w:hAnsi="Times New Roman"/>
+          <w:sz w:val="20"/>
+          <w:szCs w:val="20"/>
+        </w:rPr>
+      </w:pPr>
+      <w:r>
+        <w:rPr>
+          <w:rFonts w:ascii="Times New Roman" w:hAnsi="Times New Roman"/>
+          <w:sz w:val="20"/>
+          <w:szCs w:val="20"/>
+        </w:rPr>
+        <w:t>_____________________________</w:t>
+      </w:r>
+    </w:p>
+    <w:p>
+      <w:pPr>
+        <w:spacing w:after="0" w:line="240" w:lineRule="auto"/>
+        <w:jc w:val="center"/>
+        <w:rPr>
+          <w:b/>
+          <w:bCs/>
+          <w:sz w:val="18"/>
+          <w:szCs w:val="18"/>
+        </w:rPr>
+      </w:pPr>
+      <w:r>
+        <w:rPr>
+          <w:rFonts w:ascii="Times New Roman" w:hAnsi="Times New Roman"/>
+          <w:sz w:val="32"/>
+          <w:szCs w:val="32"/>
+        </w:rPr>
+        <w:t>Dr.Prompong Sugunnasil</w:t>
+      </w:r>
+    </w:p>
+    <w:p>
+      <w:pPr>
+        <w:spacing w:after="0" w:line="240" w:lineRule="auto"/>
+        <w:jc w:val="center"/>
+        <w:rPr>
+          <w:sz w:val="18"/>
+          <w:szCs w:val="18"/>
+        </w:rPr>
+      </w:pPr>
+    </w:p>
+    <w:p>
+      <w:pPr>
+        <w:spacing w:after="0" w:line="240" w:lineRule="auto"/>
+        <w:jc w:val="center"/>
+        <w:rPr>
+          <w:sz w:val="18"/>
+          <w:szCs w:val="18"/>
+        </w:rPr>
+      </w:pPr>
+    </w:p>
+    <w:p>
+      <w:pPr>
+        <w:spacing w:after="0" w:line="240" w:lineRule="auto"/>
+        <w:jc w:val="both"/>
+        <w:rPr>
+          <w:rFonts w:ascii="Times New Roman" w:hAnsi="Times New Roman" w:cs="Times New Roman"/>
+        </w:rPr>
+      </w:pPr>
+      <w:r>
+        <w:rPr>
+          <w:rFonts w:ascii="Times New Roman" w:eastAsia="Times New Roman" w:hAnsi="Times New Roman" w:cs="Times New Roman"/>
           <w:b/>
           <w:sz w:val="36"/>
           <w:szCs w:val="36"/>
         </w:rPr>
-      </w:pPr>
-    </w:p>
-    <w:p>
-      <w:pPr>
-        <w:spacing w:after="0" w:line="240" w:lineRule="auto"/>
-        <w:ind w:left="720" w:firstLine="720"/>
-        <w:rPr>
-          <w:rFonts w:ascii="Times New Roman" w:hAnsi="Times New Roman" w:cs="Times New Roman"/>
+        <w:lastRenderedPageBreak/>
+        <w:t>Docum</w:t>
+      </w:r>
+      <w:bookmarkStart w:id="0" w:name="_GoBack"/>
+      <w:bookmarkEnd w:id="0"/>
+      <w:r>
+        <w:rPr>
+          <w:rFonts w:ascii="Times New Roman" w:eastAsia="Times New Roman" w:hAnsi="Times New Roman" w:cs="Times New Roman"/>
           <w:b/>
           <w:sz w:val="36"/>
           <w:szCs w:val="36"/>
         </w:rPr>
-      </w:pPr>
-      <w:r>
-        <w:rPr>
-          <w:rFonts w:ascii="Times New Roman" w:eastAsia="Times New Roman" w:hAnsi="Times New Roman" w:cs="Times New Roman"/>
-          <w:b/>
-          <w:sz w:val="36"/>
-          <w:szCs w:val="36"/>
-        </w:rPr>
-        <w:t xml:space="preserve">Mr. Natthakan </w:t>
-      </w:r>
-      <w:r>
-        <w:rPr>
-          <w:rFonts w:ascii="Times New Roman" w:eastAsia="Times New Roman" w:hAnsi="Times New Roman" w:cs="Times New Roman"/>
-          <w:b/>
-          <w:sz w:val="36"/>
-          <w:szCs w:val="36"/>
-        </w:rPr>
-        <w:tab/>
-        <w:t xml:space="preserve">Kaeokanpai </w:t>
-      </w:r>
-      <w:r>
-        <w:rPr>
-          <w:rFonts w:ascii="Times New Roman" w:eastAsia="Times New Roman" w:hAnsi="Times New Roman" w:cs="Times New Roman"/>
-          <w:b/>
-          <w:sz w:val="36"/>
-          <w:szCs w:val="36"/>
-        </w:rPr>
-        <w:tab/>
-      </w:r>
-      <w:r>
-        <w:rPr>
-          <w:rFonts w:ascii="Times New Roman" w:eastAsia="Times New Roman" w:hAnsi="Times New Roman" w:cs="Times New Roman"/>
-          <w:b/>
-          <w:sz w:val="36"/>
-          <w:szCs w:val="36"/>
-        </w:rPr>
-        <w:t>552115020</w:t>
-      </w:r>
-    </w:p>
-    <w:p>
-      <w:pPr>
-        <w:spacing w:after="0" w:line="240" w:lineRule="auto"/>
-        <w:ind w:left="720" w:firstLine="720"/>
-        <w:rPr>
-          <w:rFonts w:ascii="Times New Roman" w:hAnsi="Times New Roman" w:cs="Times New Roman"/>
-          <w:b/>
-          <w:sz w:val="36"/>
-          <w:szCs w:val="36"/>
-        </w:rPr>
-      </w:pPr>
-      <w:r>
-        <w:rPr>
-          <w:rFonts w:ascii="Times New Roman" w:eastAsia="Times New Roman" w:hAnsi="Times New Roman" w:cs="Times New Roman"/>
-          <w:b/>
-          <w:sz w:val="36"/>
-          <w:szCs w:val="36"/>
-        </w:rPr>
-        <w:t xml:space="preserve">Mr. Phithiwat   </w:t>
-      </w:r>
-      <w:r>
-        <w:rPr>
-          <w:rFonts w:ascii="Times New Roman" w:eastAsia="Times New Roman" w:hAnsi="Times New Roman" w:cs="Times New Roman"/>
-          <w:b/>
-          <w:sz w:val="36"/>
-          <w:szCs w:val="36"/>
-        </w:rPr>
-        <w:tab/>
-      </w:r>
-      <w:r>
-        <w:rPr>
-          <w:rFonts w:ascii="Times New Roman" w:eastAsia="Times New Roman" w:hAnsi="Times New Roman" w:cs="Times New Roman"/>
-          <w:b/>
-          <w:sz w:val="36"/>
-          <w:szCs w:val="36"/>
-        </w:rPr>
-        <w:t>Sitthitun    </w:t>
-      </w:r>
-      <w:r>
-        <w:rPr>
-          <w:rFonts w:ascii="Times New Roman" w:eastAsia="Times New Roman" w:hAnsi="Times New Roman" w:cs="Times New Roman"/>
-          <w:b/>
-          <w:sz w:val="36"/>
-          <w:szCs w:val="36"/>
-        </w:rPr>
-        <w:tab/>
-        <w:t>552115051</w:t>
-      </w:r>
-    </w:p>
-    <w:p>
-      <w:pPr>
-        <w:spacing w:after="0" w:line="240" w:lineRule="auto"/>
-        <w:jc w:val="center"/>
-        <w:rPr>
-          <w:rFonts w:ascii="Times New Roman" w:hAnsi="Times New Roman" w:cs="Times New Roman"/>
-          <w:b/>
-          <w:sz w:val="44"/>
-          <w:szCs w:val="44"/>
-        </w:rPr>
-      </w:pPr>
-    </w:p>
-    <w:p>
-      <w:pPr>
-        <w:spacing w:after="0" w:line="240" w:lineRule="auto"/>
-        <w:jc w:val="center"/>
-        <w:rPr>
-          <w:rFonts w:ascii="Times New Roman" w:hAnsi="Times New Roman" w:cs="Times New Roman"/>
-          <w:sz w:val="36"/>
-          <w:szCs w:val="36"/>
-        </w:rPr>
-      </w:pPr>
-    </w:p>
-    <w:p>
-      <w:pPr>
-        <w:spacing w:after="0" w:line="240" w:lineRule="auto"/>
-        <w:jc w:val="center"/>
-        <w:rPr>
-          <w:rFonts w:ascii="Times New Roman" w:hAnsi="Times New Roman" w:cs="Times New Roman"/>
-          <w:sz w:val="36"/>
-          <w:szCs w:val="36"/>
-        </w:rPr>
-      </w:pPr>
-    </w:p>
-    <w:p>
-      <w:pPr>
-        <w:spacing w:after="0" w:line="240" w:lineRule="auto"/>
-        <w:jc w:val="center"/>
-        <w:rPr>
-          <w:rFonts w:ascii="Times New Roman" w:hAnsi="Times New Roman" w:cs="Times New Roman"/>
-          <w:sz w:val="36"/>
-          <w:szCs w:val="36"/>
-        </w:rPr>
-      </w:pPr>
-    </w:p>
-    <w:p>
-      <w:pPr>
-        <w:spacing w:after="0" w:line="240" w:lineRule="auto"/>
-        <w:jc w:val="center"/>
-        <w:rPr>
-          <w:rFonts w:ascii="Times New Roman" w:hAnsi="Times New Roman" w:cs="Times New Roman"/>
-          <w:sz w:val="36"/>
-          <w:szCs w:val="36"/>
-        </w:rPr>
-      </w:pPr>
-      <w:r>
-        <w:rPr>
-          <w:rFonts w:ascii="Times New Roman" w:eastAsia="Times New Roman" w:hAnsi="Times New Roman" w:cs="Times New Roman"/>
-          <w:sz w:val="36"/>
-          <w:szCs w:val="36"/>
-        </w:rPr>
-        <w:t>Department of Software Engineering</w:t>
-      </w:r>
-    </w:p>
-    <w:p>
-      <w:pPr>
-        <w:spacing w:after="0" w:line="240" w:lineRule="auto"/>
-        <w:jc w:val="center"/>
-        <w:rPr>
-          <w:rFonts w:ascii="Times New Roman" w:hAnsi="Times New Roman" w:cs="Times New Roman"/>
-          <w:sz w:val="36"/>
-          <w:szCs w:val="36"/>
-        </w:rPr>
-      </w:pPr>
-      <w:r>
-        <w:rPr>
-          <w:rFonts w:ascii="Times New Roman" w:eastAsia="Times New Roman" w:hAnsi="Times New Roman" w:cs="Times New Roman"/>
-          <w:sz w:val="36"/>
-          <w:szCs w:val="36"/>
-        </w:rPr>
-        <w:t>College of Arts, Media and Technology</w:t>
-      </w:r>
-    </w:p>
-    <w:p>
-      <w:pPr>
-        <w:spacing w:after="0" w:line="240" w:lineRule="auto"/>
-        <w:jc w:val="center"/>
-        <w:rPr>
-          <w:rFonts w:ascii="Times New Roman" w:hAnsi="Times New Roman" w:cs="Times New Roman"/>
-          <w:sz w:val="36"/>
-          <w:szCs w:val="36"/>
-        </w:rPr>
-      </w:pPr>
-      <w:r>
-        <w:rPr>
-          <w:rFonts w:ascii="Times New Roman" w:eastAsia="Times New Roman" w:hAnsi="Times New Roman" w:cs="Times New Roman"/>
-          <w:sz w:val="36"/>
-          <w:szCs w:val="36"/>
-        </w:rPr>
-        <w:t>Chiang Mai University</w:t>
-      </w:r>
-    </w:p>
-    <w:p>
-      <w:pPr>
-        <w:spacing w:after="0" w:line="240" w:lineRule="auto"/>
-        <w:jc w:val="center"/>
-        <w:rPr>
-          <w:rFonts w:ascii="Times New Roman" w:hAnsi="Times New Roman" w:cs="Times New Roman"/>
-          <w:sz w:val="36"/>
-          <w:szCs w:val="36"/>
-        </w:rPr>
-      </w:pPr>
-    </w:p>
-    <w:p>
-      <w:pPr>
-        <w:spacing w:after="0" w:line="240" w:lineRule="auto"/>
-        <w:jc w:val="center"/>
-        <w:rPr>
-          <w:rFonts w:ascii="Times New Roman" w:hAnsi="Times New Roman" w:cs="Times New Roman"/>
-          <w:sz w:val="36"/>
-          <w:szCs w:val="36"/>
-        </w:rPr>
-      </w:pPr>
-    </w:p>
-    <w:p>
-      <w:pPr>
-        <w:spacing w:after="0" w:line="240" w:lineRule="auto"/>
-        <w:jc w:val="center"/>
-        <w:rPr>
-          <w:rFonts w:ascii="Times New Roman" w:hAnsi="Times New Roman" w:cs="Times New Roman"/>
-          <w:sz w:val="36"/>
-          <w:szCs w:val="36"/>
-        </w:rPr>
-      </w:pPr>
-      <w:r>
-        <w:rPr>
-          <w:rFonts w:ascii="Times New Roman" w:eastAsia="Times New Roman" w:hAnsi="Times New Roman" w:cs="Times New Roman"/>
-          <w:sz w:val="36"/>
-          <w:szCs w:val="36"/>
-        </w:rPr>
-        <w:t>Project Advisor</w:t>
-      </w:r>
-    </w:p>
-    <w:p>
-      <w:pPr>
-        <w:spacing w:after="0" w:line="240" w:lineRule="auto"/>
-        <w:jc w:val="center"/>
-        <w:rPr>
-          <w:rFonts w:ascii="Times New Roman" w:hAnsi="Times New Roman" w:cs="Times New Roman"/>
-          <w:sz w:val="36"/>
-          <w:szCs w:val="36"/>
-        </w:rPr>
-      </w:pPr>
-    </w:p>
-    <w:p>
-      <w:pPr>
-        <w:spacing w:after="0" w:line="240" w:lineRule="auto"/>
-        <w:jc w:val="center"/>
-        <w:rPr>
-          <w:rFonts w:ascii="Times New Roman" w:hAnsi="Times New Roman" w:cs="Times New Roman"/>
-          <w:sz w:val="36"/>
-          <w:szCs w:val="36"/>
-        </w:rPr>
-      </w:pPr>
-    </w:p>
-    <w:p>
-      <w:pPr>
-        <w:spacing w:after="0" w:line="240" w:lineRule="auto"/>
-        <w:jc w:val="center"/>
-        <w:rPr>
-          <w:rFonts w:ascii="Times New Roman" w:hAnsi="Times New Roman" w:cs="Times New Roman"/>
-          <w:sz w:val="36"/>
-          <w:szCs w:val="36"/>
-        </w:rPr>
-      </w:pPr>
-    </w:p>
-    <w:p>
-      <w:pPr>
-        <w:spacing w:after="0" w:line="240" w:lineRule="auto"/>
-        <w:jc w:val="center"/>
-        <w:rPr>
-          <w:rFonts w:ascii="Times New Roman" w:hAnsi="Times New Roman" w:cs="Times New Roman"/>
-          <w:sz w:val="36"/>
-          <w:szCs w:val="36"/>
-        </w:rPr>
-      </w:pPr>
-      <w:r>
-        <w:rPr>
-          <w:rFonts w:ascii="Times New Roman" w:eastAsia="Times New Roman" w:hAnsi="Times New Roman" w:cs="Times New Roman"/>
-          <w:sz w:val="36"/>
-          <w:szCs w:val="36"/>
-        </w:rPr>
-        <w:t>_____________________________</w:t>
-      </w:r>
-    </w:p>
-    <w:p>
-      <w:pPr>
-        <w:spacing w:after="0" w:line="240" w:lineRule="auto"/>
-        <w:jc w:val="center"/>
-        <w:rPr>
-          <w:rFonts w:ascii="Times New Roman" w:hAnsi="Times New Roman" w:cs="Times New Roman"/>
-          <w:b/>
-          <w:bCs/>
-          <w:sz w:val="36"/>
-          <w:szCs w:val="36"/>
-        </w:rPr>
-      </w:pPr>
-      <w:r>
-        <w:rPr>
-          <w:rFonts w:ascii="Times New Roman" w:eastAsia="Times New Roman" w:hAnsi="Times New Roman" w:cs="Times New Roman"/>
-          <w:b/>
-          <w:bCs/>
-          <w:sz w:val="36"/>
-          <w:szCs w:val="36"/>
-        </w:rPr>
-        <w:t>Dr.Prompong Sugunnasil</w:t>
-      </w:r>
-    </w:p>
-    <w:p>
-      <w:pPr>
-        <w:spacing w:after="0" w:line="240" w:lineRule="auto"/>
-        <w:jc w:val="center"/>
-        <w:rPr>
-          <w:b/>
-          <w:bCs/>
-          <w:sz w:val="18"/>
-          <w:szCs w:val="18"/>
-        </w:rPr>
-      </w:pPr>
-    </w:p>
-    <w:p>
-      <w:pPr>
-        <w:spacing w:after="0" w:line="240" w:lineRule="auto"/>
-        <w:jc w:val="center"/>
-        <w:rPr>
-          <w:sz w:val="18"/>
-          <w:szCs w:val="18"/>
-        </w:rPr>
-      </w:pPr>
-    </w:p>
-    <w:p>
-      <w:pPr>
-        <w:spacing w:after="0" w:line="240" w:lineRule="auto"/>
-        <w:jc w:val="center"/>
-        <w:rPr>
-          <w:sz w:val="18"/>
-          <w:szCs w:val="18"/>
-        </w:rPr>
-      </w:pPr>
-    </w:p>
-    <w:p>
-      <w:pPr>
-        <w:spacing w:after="0" w:line="240" w:lineRule="auto"/>
-        <w:jc w:val="both"/>
-        <w:rPr>
-          <w:rFonts w:ascii="Times New Roman" w:hAnsi="Times New Roman" w:cs="Times New Roman"/>
-        </w:rPr>
-      </w:pPr>
-      <w:r>
-        <w:rPr>
-          <w:rFonts w:ascii="Times New Roman" w:eastAsia="Times New Roman" w:hAnsi="Times New Roman" w:cs="Times New Roman"/>
-          <w:b/>
-          <w:sz w:val="36"/>
-          <w:szCs w:val="36"/>
-        </w:rPr>
-        <w:lastRenderedPageBreak/>
-        <w:t>Document story</w:t>
+        <w:t>ent story</w:t>
       </w:r>
     </w:p>
     <w:p>
@@ -4184,7 +4076,7 @@
           <w:szCs w:val="40"/>
         </w:rPr>
       </w:pPr>
-      <w:bookmarkStart w:id="0" w:name="_Toc452512470"/>
+      <w:bookmarkStart w:id="1" w:name="_Toc452512470"/>
       <w:r>
         <w:rPr>
           <w:rFonts w:ascii="Times New Roman" w:hAnsi="Times New Roman"/>
@@ -4193,7 +4085,7 @@
         <w:lastRenderedPageBreak/>
         <w:t>Chapter One | Introduction and background</w:t>
       </w:r>
-      <w:bookmarkEnd w:id="0"/>
+      <w:bookmarkEnd w:id="1"/>
     </w:p>
     <w:p>
       <w:pPr>
@@ -4766,7 +4658,7 @@
           <w:sz w:val="36"/>
         </w:rPr>
       </w:pPr>
-      <w:bookmarkStart w:id="1" w:name="_Toc452512471"/>
+      <w:bookmarkStart w:id="2" w:name="_Toc452512471"/>
       <w:r>
         <w:rPr>
           <w:rFonts w:ascii="Times New Roman" w:hAnsi="Times New Roman"/>
@@ -4775,7 +4667,7 @@
         <w:lastRenderedPageBreak/>
         <w:t>Chapter Two | Literature Review</w:t>
       </w:r>
-      <w:bookmarkEnd w:id="1"/>
+      <w:bookmarkEnd w:id="2"/>
     </w:p>
     <w:p>
       <w:pPr>
@@ -4786,7 +4678,7 @@
           <w:szCs w:val="24"/>
         </w:rPr>
       </w:pPr>
-      <w:bookmarkStart w:id="2" w:name="_Toc452512472"/>
+      <w:bookmarkStart w:id="3" w:name="_Toc452512472"/>
       <w:r>
         <w:rPr>
           <w:rFonts w:ascii="Times New Roman" w:hAnsi="Times New Roman"/>
@@ -4794,7 +4686,7 @@
         </w:rPr>
         <w:t>2.1 Business Review</w:t>
       </w:r>
-      <w:bookmarkEnd w:id="2"/>
+      <w:bookmarkEnd w:id="3"/>
     </w:p>
     <w:p>
       <w:pPr>
@@ -5736,7 +5628,7 @@
           <w:szCs w:val="22"/>
         </w:rPr>
       </w:pPr>
-      <w:bookmarkStart w:id="3" w:name="_Toc452512473"/>
+      <w:bookmarkStart w:id="4" w:name="_Toc452512473"/>
       <w:r>
         <w:rPr>
           <w:rFonts w:ascii="Times New Roman" w:hAnsi="Times New Roman"/>
@@ -5745,7 +5637,7 @@
         <w:lastRenderedPageBreak/>
         <w:t>2.2 Technology Review</w:t>
       </w:r>
-      <w:bookmarkEnd w:id="3"/>
+      <w:bookmarkEnd w:id="4"/>
     </w:p>
     <w:p>
       <w:pPr>
@@ -7727,7 +7619,7 @@
           <w:rFonts w:ascii="Times New Roman" w:hAnsi="Times New Roman"/>
         </w:rPr>
       </w:pPr>
-      <w:bookmarkStart w:id="4" w:name="_Toc452512474"/>
+      <w:bookmarkStart w:id="5" w:name="_Toc452512474"/>
       <w:r>
         <w:rPr>
           <w:rFonts w:ascii="Times New Roman" w:hAnsi="Times New Roman"/>
@@ -7736,7 +7628,7 @@
         <w:lastRenderedPageBreak/>
         <w:t>2.3 Development Tool Review</w:t>
       </w:r>
-      <w:bookmarkEnd w:id="4"/>
+      <w:bookmarkEnd w:id="5"/>
     </w:p>
     <w:p>
       <w:pPr>
@@ -9163,7 +9055,7 @@
           <w:szCs w:val="24"/>
         </w:rPr>
       </w:pPr>
-      <w:bookmarkStart w:id="5" w:name="_Toc452512475"/>
+      <w:bookmarkStart w:id="6" w:name="_Toc452512475"/>
       <w:r>
         <w:rPr>
           <w:rFonts w:ascii="Times New Roman" w:hAnsi="Times New Roman"/>
@@ -9172,7 +9064,7 @@
         <w:lastRenderedPageBreak/>
         <w:t>Chapter Three | Quality Standard</w:t>
       </w:r>
-      <w:bookmarkEnd w:id="5"/>
+      <w:bookmarkEnd w:id="6"/>
     </w:p>
     <w:p>
       <w:pPr>
@@ -9194,7 +9086,7 @@
           <w:szCs w:val="24"/>
         </w:rPr>
       </w:pPr>
-      <w:bookmarkStart w:id="6" w:name="_Toc452512476"/>
+      <w:bookmarkStart w:id="7" w:name="_Toc452512476"/>
       <w:r>
         <w:rPr>
           <w:rFonts w:ascii="Times New Roman" w:hAnsi="Times New Roman"/>
@@ -9226,7 +9118,7 @@
         </w:rPr>
         <w:t>]</w:t>
       </w:r>
-      <w:bookmarkEnd w:id="6"/>
+      <w:bookmarkEnd w:id="7"/>
       <w:r>
         <w:rPr>
           <w:sz w:val="32"/>
@@ -9698,7 +9590,7 @@
           <w:rFonts w:ascii="Times New Roman" w:hAnsi="Times New Roman"/>
         </w:rPr>
       </w:pPr>
-      <w:bookmarkStart w:id="7" w:name="_Toc452512477"/>
+      <w:bookmarkStart w:id="8" w:name="_Toc452512477"/>
       <w:r>
         <w:rPr>
           <w:rFonts w:ascii="Times New Roman" w:hAnsi="Times New Roman"/>
@@ -9708,7 +9600,7 @@
         <w:lastRenderedPageBreak/>
         <w:t>Chapter Four | Project Plan</w:t>
       </w:r>
-      <w:bookmarkEnd w:id="7"/>
+      <w:bookmarkEnd w:id="8"/>
     </w:p>
     <w:p>
       <w:pPr>
@@ -9719,7 +9611,7 @@
           <w:szCs w:val="22"/>
         </w:rPr>
       </w:pPr>
-      <w:bookmarkStart w:id="8" w:name="_Toc452512478"/>
+      <w:bookmarkStart w:id="9" w:name="_Toc452512478"/>
       <w:r>
         <w:rPr>
           <w:rFonts w:ascii="Times New Roman" w:hAnsi="Times New Roman"/>
@@ -9727,7 +9619,7 @@
         </w:rPr>
         <w:t>4.1 Motivation</w:t>
       </w:r>
-      <w:bookmarkEnd w:id="8"/>
+      <w:bookmarkEnd w:id="9"/>
     </w:p>
     <w:p>
       <w:pPr>
@@ -9800,7 +9692,7 @@
           <w:szCs w:val="24"/>
         </w:rPr>
       </w:pPr>
-      <w:bookmarkStart w:id="9" w:name="_Toc452512479"/>
+      <w:bookmarkStart w:id="10" w:name="_Toc452512479"/>
       <w:r>
         <w:rPr>
           <w:rFonts w:ascii="Times New Roman" w:hAnsi="Times New Roman"/>
@@ -9822,7 +9714,7 @@
         </w:rPr>
         <w:t xml:space="preserve"> and objectives</w:t>
       </w:r>
-      <w:bookmarkEnd w:id="9"/>
+      <w:bookmarkEnd w:id="10"/>
     </w:p>
     <w:p>
       <w:pPr>
@@ -10560,25 +10452,16 @@
           <w:szCs w:val="24"/>
         </w:rPr>
       </w:pPr>
-      <w:bookmarkStart w:id="10" w:name="_Toc452512480"/>
+      <w:bookmarkStart w:id="11" w:name="_Toc452512480"/>
       <w:r>
         <w:rPr>
           <w:rFonts w:ascii="Times New Roman" w:hAnsi="Times New Roman"/>
           <w:sz w:val="32"/>
         </w:rPr>
         <w:lastRenderedPageBreak/>
-        <w:t>4.3 Deliverab</w:t>
-      </w:r>
-      <w:bookmarkStart w:id="11" w:name="_GoBack"/>
+        <w:t>4.3 Deliverables and limits</w:t>
+      </w:r>
       <w:bookmarkEnd w:id="11"/>
-      <w:r>
-        <w:rPr>
-          <w:rFonts w:ascii="Times New Roman" w:hAnsi="Times New Roman"/>
-          <w:sz w:val="32"/>
-        </w:rPr>
-        <w:t>les and limits</w:t>
-      </w:r>
-      <w:bookmarkEnd w:id="10"/>
       <w:r>
         <w:rPr>
           <w:rFonts w:ascii="Times New Roman" w:hAnsi="Times New Roman"/>
@@ -13472,7 +13355,7 @@
           <w:rFonts w:ascii="Times New Roman" w:hAnsi="Times New Roman" w:cs="Times New Roman"/>
           <w:szCs w:val="22"/>
         </w:rPr>
-        <w:t>, pharmacists</w:t>
+        <w:t>,</w:t>
       </w:r>
       <w:r>
         <w:rPr>
@@ -16786,13 +16669,7 @@
         <w:rPr>
           <w:rFonts w:ascii="Times New Roman" w:hAnsi="Times New Roman"/>
         </w:rPr>
-        <w:t>4.6.</w:t>
-      </w:r>
-      <w:r>
-        <w:rPr>
-          <w:rFonts w:ascii="Times New Roman" w:hAnsi="Times New Roman"/>
-        </w:rPr>
-        <w:t>3 Milestone</w:t>
+        <w:t>4.6.3 Milestone</w:t>
       </w:r>
       <w:bookmarkEnd w:id="20"/>
     </w:p>
@@ -16834,9 +16711,9 @@
         </w:rPr>
         <w:drawing>
           <wp:inline distT="0" distB="0" distL="0" distR="0">
-            <wp:extent cx="6898640" cy="2458052"/>
-            <wp:effectExtent l="0" t="0" r="0" b="0"/>
-            <wp:docPr id="5" name="Picture 5"/>
+            <wp:extent cx="6972300" cy="2221865"/>
+            <wp:effectExtent l="0" t="0" r="0" b="6985"/>
+            <wp:docPr id="7" name="Picture 7"/>
             <wp:cNvGraphicFramePr>
               <a:graphicFrameLocks xmlns:a="http://schemas.openxmlformats.org/drawingml/2006/main" noChangeAspect="1"/>
             </wp:cNvGraphicFramePr>
@@ -16844,7 +16721,7 @@
               <a:graphicData uri="http://schemas.openxmlformats.org/drawingml/2006/picture">
                 <pic:pic xmlns:pic="http://schemas.openxmlformats.org/drawingml/2006/picture">
                   <pic:nvPicPr>
-                    <pic:cNvPr id="5" name="Milestone_Smart_Pres.png"/>
+                    <pic:cNvPr id="7" name="Milestone_Smart_Pres.png"/>
                     <pic:cNvPicPr/>
                   </pic:nvPicPr>
                   <pic:blipFill>
@@ -16862,7 +16739,7 @@
                   <pic:spPr>
                     <a:xfrm>
                       <a:off x="0" y="0"/>
-                      <a:ext cx="6935959" cy="2471349"/>
+                      <a:ext cx="6972300" cy="2221865"/>
                     </a:xfrm>
                     <a:prstGeom prst="rect">
                       <a:avLst/>
@@ -16895,29 +16772,7 @@
           <w:sz w:val="24"/>
           <w:szCs w:val="24"/>
         </w:rPr>
-        <w:t>Figure 11</w:t>
-      </w:r>
-      <w:r>
-        <w:rPr>
-          <w:rFonts w:ascii="Times New Roman" w:eastAsia="Times New Roman" w:hAnsi="Times New Roman" w:cs="Times New Roman"/>
-          <w:i/>
-          <w:iCs/>
-          <w:color w:val="000000" w:themeColor="text1"/>
-          <w:sz w:val="24"/>
-          <w:szCs w:val="24"/>
-        </w:rPr>
-        <w:t xml:space="preserve">: </w:t>
-      </w:r>
-      <w:r>
-        <w:rPr>
-          <w:rFonts w:ascii="Times New Roman" w:eastAsia="Times New Roman" w:hAnsi="Times New Roman" w:cs="Times New Roman"/>
-          <w:i/>
-          <w:iCs/>
-          <w:color w:val="000000" w:themeColor="text1"/>
-          <w:sz w:val="24"/>
-          <w:szCs w:val="24"/>
-        </w:rPr>
-        <w:t>Project Milestone</w:t>
+        <w:t>Figure 11: Project Milestone</w:t>
       </w:r>
     </w:p>
     <w:p>
@@ -16962,6 +16817,7 @@
         </w:rPr>
       </w:pPr>
     </w:p>
+    <w:p/>
     <w:p>
       <w:pPr>
         <w:pStyle w:val="Heading1"/>
@@ -16976,6 +16832,7 @@
           <w:sz w:val="36"/>
           <w:szCs w:val="24"/>
         </w:rPr>
+        <w:lastRenderedPageBreak/>
         <w:t>Chapter Five | References</w:t>
       </w:r>
       <w:bookmarkEnd w:id="21"/>
@@ -17919,7 +17776,7 @@
               <w:sz w:val="18"/>
               <w:szCs w:val="18"/>
             </w:rPr>
-            <w:t>23</w:t>
+            <w:t>2</w:t>
           </w:r>
           <w:r>
             <w:rPr>
@@ -23381,7 +23238,7 @@
 </file>
 
 <file path=customXml/itemProps1.xml><?xml version="1.0" encoding="utf-8"?>
-<ds:datastoreItem xmlns:ds="http://schemas.openxmlformats.org/officeDocument/2006/customXml" ds:itemID="{3A98BD96-FEFB-42D2-B066-E916F3C8EB78}">
+<ds:datastoreItem xmlns:ds="http://schemas.openxmlformats.org/officeDocument/2006/customXml" ds:itemID="{613268BA-468B-4F49-90C1-5EBC1D9269DB}">
   <ds:schemaRefs>
     <ds:schemaRef ds:uri="http://schemas.openxmlformats.org/officeDocument/2006/bibliography"/>
   </ds:schemaRefs>

</xml_diff>